<commit_message>
dataflow block diagrams added
</commit_message>
<xml_diff>
--- a/Magistka_draft.docx
+++ b/Magistka_draft.docx
@@ -27,10 +27,10 @@
             <v:path o:extrusionok="f" gradientshapeok="t" o:connecttype="rect"/>
             <o:lock v:ext="edit" aspectratio="t"/>
           </v:shapetype>
-          <v:shape id="_x0000_i1025" type="#_x0000_t75" style="width:467.15pt;height:608.65pt" o:ole="">
+          <v:shape id="_x0000_i1025" type="#_x0000_t75" style="width:466.5pt;height:609pt" o:ole="">
             <v:imagedata r:id="rId5" o:title=""/>
           </v:shape>
-          <o:OLEObject Type="Embed" ProgID="Visio.Drawing.15" ShapeID="_x0000_i1025" DrawAspect="Content" ObjectID="_1595276128" r:id="rId6"/>
+          <o:OLEObject Type="Embed" ProgID="Visio.Drawing.15" ShapeID="_x0000_i1025" DrawAspect="Content" ObjectID="_1597175256" r:id="rId6"/>
         </w:object>
       </w:r>
     </w:p>
@@ -1224,11 +1224,11 @@
         <w:br w:type="page"/>
       </w:r>
       <w:r>
-        <w:object w:dxaOrig="7140" w:dyaOrig="15165">
-          <v:shape id="_x0000_i1026" type="#_x0000_t75" style="width:254.5pt;height:540pt;mso-position-horizontal:absolute" o:ole="">
+        <w:object w:dxaOrig="7140" w:dyaOrig="15360">
+          <v:shape id="_x0000_i1031" type="#_x0000_t75" style="width:253.5pt;height:546pt" o:ole="">
             <v:imagedata r:id="rId7" o:title=""/>
           </v:shape>
-          <o:OLEObject Type="Embed" ProgID="Visio.Drawing.15" ShapeID="_x0000_i1026" DrawAspect="Content" ObjectID="_1595276129" r:id="rId8"/>
+          <o:OLEObject Type="Embed" ProgID="Visio.Drawing.15" ShapeID="_x0000_i1031" DrawAspect="Content" ObjectID="_1597175257" r:id="rId8"/>
         </w:object>
       </w:r>
     </w:p>
@@ -1326,7 +1326,14 @@
               <w:rPr>
                 <w:lang w:val="en-US"/>
               </w:rPr>
-              <w:t>25.-26.-27.-30.-35.-36.</w:t>
+              <w:t>25.-26.-27.-30.-35.-</w:t>
+            </w:r>
+            <w:r>
+              <w:rPr>
+                <w:lang w:val="en-US"/>
+              </w:rPr>
+              <w:lastRenderedPageBreak/>
+              <w:t>36.</w:t>
             </w:r>
           </w:p>
         </w:tc>
@@ -1345,6 +1352,7 @@
               <w:rPr>
                 <w:lang w:val="en-US"/>
               </w:rPr>
+              <w:lastRenderedPageBreak/>
               <w:t>MessagesHandlerTest_ServerMessage_SensorInfoUpdate</w:t>
             </w:r>
             <w:r>
@@ -1419,7 +1427,14 @@
               <w:rPr>
                 <w:lang w:val="en-US"/>
               </w:rPr>
-              <w:t xml:space="preserve"> if the received sensor state is either </w:t>
+              <w:t xml:space="preserve"> if the received sensor </w:t>
+            </w:r>
+            <w:r>
+              <w:rPr>
+                <w:lang w:val="en-US"/>
+              </w:rPr>
+              <w:lastRenderedPageBreak/>
+              <w:t xml:space="preserve">state is either </w:t>
             </w:r>
             <w:proofErr w:type="spellStart"/>
             <w:r>
@@ -1447,14 +1462,7 @@
               <w:rPr>
                 <w:lang w:val="en-US"/>
               </w:rPr>
-              <w:t xml:space="preserve"> also </w:t>
-            </w:r>
-            <w:r>
-              <w:rPr>
-                <w:lang w:val="en-US"/>
-              </w:rPr>
-              <w:lastRenderedPageBreak/>
-              <w:t xml:space="preserve">that the sensor instance in </w:t>
+              <w:t xml:space="preserve"> also that the sensor instance in </w:t>
             </w:r>
             <w:proofErr w:type="spellStart"/>
             <w:r>
@@ -2122,10 +2130,10 @@
       </w:pPr>
       <w:r>
         <w:object w:dxaOrig="2011" w:dyaOrig="3165">
-          <v:shape id="_x0000_i1027" type="#_x0000_t75" style="width:71.15pt;height:113pt" o:ole="">
+          <v:shape id="_x0000_i1026" type="#_x0000_t75" style="width:71.25pt;height:113.25pt" o:ole="">
             <v:imagedata r:id="rId9" o:title=""/>
           </v:shape>
-          <o:OLEObject Type="Embed" ProgID="Visio.Drawing.15" ShapeID="_x0000_i1027" DrawAspect="Content" ObjectID="_1595276130" r:id="rId10"/>
+          <o:OLEObject Type="Embed" ProgID="Visio.Drawing.15" ShapeID="_x0000_i1026" DrawAspect="Content" ObjectID="_1597175258" r:id="rId10"/>
         </w:object>
       </w:r>
     </w:p>
@@ -2332,19 +2340,17 @@
           <w:lang w:val="en-US"/>
         </w:rPr>
       </w:pPr>
-      <w:bookmarkStart w:id="0" w:name="_GoBack"/>
-      <w:bookmarkEnd w:id="0"/>
     </w:p>
     <w:p>
       <w:pPr>
         <w:jc w:val="center"/>
       </w:pPr>
       <w:r>
-        <w:object w:dxaOrig="3241" w:dyaOrig="9960">
-          <v:shape id="_x0000_i1028" type="#_x0000_t75" style="width:115.55pt;height:354.15pt" o:ole="">
+        <w:object w:dxaOrig="3241" w:dyaOrig="9841">
+          <v:shape id="_x0000_i1032" type="#_x0000_t75" style="width:114.75pt;height:349.5pt" o:ole="">
             <v:imagedata r:id="rId11" o:title=""/>
           </v:shape>
-          <o:OLEObject Type="Embed" ProgID="Visio.Drawing.15" ShapeID="_x0000_i1028" DrawAspect="Content" ObjectID="_1595276131" r:id="rId12"/>
+          <o:OLEObject Type="Embed" ProgID="Visio.Drawing.15" ShapeID="_x0000_i1032" DrawAspect="Content" ObjectID="_1597175259" r:id="rId12"/>
         </w:object>
       </w:r>
     </w:p>
@@ -2825,11 +2831,11 @@
         <w:jc w:val="center"/>
       </w:pPr>
       <w:r>
-        <w:object w:dxaOrig="3495" w:dyaOrig="10950">
-          <v:shape id="_x0000_i1029" type="#_x0000_t75" style="width:123.9pt;height:388.45pt" o:ole="">
+        <w:object w:dxaOrig="3840" w:dyaOrig="11161">
+          <v:shape id="_x0000_i1033" type="#_x0000_t75" style="width:136.5pt;height:396pt" o:ole="">
             <v:imagedata r:id="rId13" o:title=""/>
           </v:shape>
-          <o:OLEObject Type="Embed" ProgID="Visio.Drawing.15" ShapeID="_x0000_i1029" DrawAspect="Content" ObjectID="_1595276132" r:id="rId14"/>
+          <o:OLEObject Type="Embed" ProgID="Visio.Drawing.15" ShapeID="_x0000_i1033" DrawAspect="Content" ObjectID="_1597175260" r:id="rId14"/>
         </w:object>
       </w:r>
     </w:p>
@@ -3374,20 +3380,8 @@
               <w:rPr>
                 <w:lang w:val="en-US"/>
               </w:rPr>
-              <w:t>9.-10.-11.-</w:t>
-            </w:r>
-            <w:r>
-              <w:rPr>
-                <w:lang w:val="en-US"/>
-              </w:rPr>
               <w:lastRenderedPageBreak/>
-              <w:t>12.-13.-17.-53.-54.-</w:t>
-            </w:r>
-            <w:r>
-              <w:rPr>
-                <w:lang w:val="en-US"/>
-              </w:rPr>
-              <w:t>58-59.-60.-61.</w:t>
+              <w:t>9.-10.-11.-12.-13.-17.-53.-54.-58-59.-60.-61.</w:t>
             </w:r>
           </w:p>
         </w:tc>
@@ -3406,7 +3400,6 @@
               <w:rPr>
                 <w:lang w:val="en-US"/>
               </w:rPr>
-              <w:lastRenderedPageBreak/>
               <w:t>MessagesHandlerTest_ServerMessage_</w:t>
             </w:r>
             <w:r>
@@ -3433,7 +3426,6 @@
               <w:rPr>
                 <w:lang w:val="en-US"/>
               </w:rPr>
-              <w:lastRenderedPageBreak/>
               <w:t xml:space="preserve">Verify that the </w:t>
             </w:r>
             <w:proofErr w:type="spellStart"/>
@@ -3537,19 +3529,21 @@
         </w:rPr>
       </w:pPr>
     </w:p>
+    <w:bookmarkStart w:id="0" w:name="_GoBack"/>
     <w:p>
       <w:pPr>
         <w:spacing w:after="0"/>
         <w:jc w:val="center"/>
       </w:pPr>
       <w:r>
-        <w:object w:dxaOrig="4995" w:dyaOrig="10005">
-          <v:shape id="_x0000_i1030" type="#_x0000_t75" style="width:177.5pt;height:355pt" o:ole="">
+        <w:object w:dxaOrig="4995" w:dyaOrig="10260">
+          <v:shape id="_x0000_i1034" type="#_x0000_t75" style="width:177.75pt;height:364.5pt" o:ole="">
             <v:imagedata r:id="rId15" o:title=""/>
           </v:shape>
-          <o:OLEObject Type="Embed" ProgID="Visio.Drawing.15" ShapeID="_x0000_i1030" DrawAspect="Content" ObjectID="_1595276133" r:id="rId16"/>
+          <o:OLEObject Type="Embed" ProgID="Visio.Drawing.15" ShapeID="_x0000_i1034" DrawAspect="Content" ObjectID="_1597175261" r:id="rId16"/>
         </w:object>
       </w:r>
+      <w:bookmarkEnd w:id="0"/>
     </w:p>
     <w:p>
       <w:pPr>
@@ -3627,13 +3621,7 @@
               <w:rPr>
                 <w:lang w:val="en-US"/>
               </w:rPr>
-              <w:t>9.-10.-11.-12.-</w:t>
-            </w:r>
-            <w:r>
-              <w:rPr>
-                <w:lang w:val="en-US"/>
-              </w:rPr>
-              <w:t>18.-62.-63.</w:t>
+              <w:t>9.-10.-11.-12.-18.-62.-63.</w:t>
             </w:r>
           </w:p>
         </w:tc>
@@ -3658,13 +3646,7 @@
               <w:rPr>
                 <w:lang w:val="en-US"/>
               </w:rPr>
-              <w:t>_</w:t>
-            </w:r>
-            <w:r>
-              <w:rPr>
-                <w:lang w:val="en-US"/>
-              </w:rPr>
-              <w:t>ServerMessage_ACK</w:t>
+              <w:t>_ServerMessage_ACK</w:t>
             </w:r>
             <w:r>
               <w:rPr>
@@ -3783,13 +3765,7 @@
               <w:rPr>
                 <w:lang w:val="en-US"/>
               </w:rPr>
-              <w:t>9.-10.-11.-12.-18.-6</w:t>
-            </w:r>
-            <w:r>
-              <w:rPr>
-                <w:lang w:val="en-US"/>
-              </w:rPr>
-              <w:t>4.-65.-67.-68.-69.-70.</w:t>
+              <w:t>9.-10.-11.-12.-18.-64.-65.-67.-68.-69.-70.</w:t>
             </w:r>
           </w:p>
         </w:tc>
@@ -3820,13 +3796,7 @@
               <w:rPr>
                 <w:lang w:val="en-US"/>
               </w:rPr>
-              <w:t>.</w:t>
-            </w:r>
-            <w:r>
-              <w:rPr>
-                <w:lang w:val="en-US"/>
-              </w:rPr>
-              <w:t>test_run_2:</w:t>
+              <w:t>.test_run_2:</w:t>
             </w:r>
           </w:p>
           <w:p>
@@ -3936,31 +3906,14 @@
               <w:rPr>
                 <w:lang w:val="en-US"/>
               </w:rPr>
-              <w:t>9.-10.-11.-12.-18.-64.-6</w:t>
-            </w:r>
-            <w:r>
-              <w:rPr>
-                <w:lang w:val="en-US"/>
-              </w:rPr>
-              <w:t>6</w:t>
-            </w:r>
-            <w:r>
-              <w:rPr>
-                <w:lang w:val="en-US"/>
-              </w:rPr>
-              <w:t>.-</w:t>
-            </w:r>
-            <w:r>
-              <w:rPr>
-                <w:lang w:val="en-US"/>
-              </w:rPr>
-              <w:t xml:space="preserve"> </w:t>
-            </w:r>
-            <w:r>
-              <w:rPr>
-                <w:lang w:val="en-US"/>
-              </w:rPr>
-              <w:t>70.</w:t>
+              <w:t>9.-10.-11.-12.-18.-64.-</w:t>
+            </w:r>
+            <w:r>
+              <w:rPr>
+                <w:lang w:val="en-US"/>
+              </w:rPr>
+              <w:lastRenderedPageBreak/>
+              <w:t>66.- 70.</w:t>
             </w:r>
           </w:p>
         </w:tc>
@@ -3979,6 +3932,7 @@
               <w:rPr>
                 <w:lang w:val="en-US"/>
               </w:rPr>
+              <w:lastRenderedPageBreak/>
               <w:t>MessagesHandlerTest_ServerMessage</w:t>
             </w:r>
             <w:r>
@@ -3991,13 +3945,7 @@
               <w:rPr>
                 <w:lang w:val="en-US"/>
               </w:rPr>
-              <w:t>.</w:t>
-            </w:r>
-            <w:r>
-              <w:rPr>
-                <w:lang w:val="en-US"/>
-              </w:rPr>
-              <w:t>test_run_3:</w:t>
+              <w:t>.test_run_3:</w:t>
             </w:r>
           </w:p>
           <w:p>
@@ -4044,7 +3992,14 @@
               <w:rPr>
                 <w:lang w:val="en-US"/>
               </w:rPr>
-              <w:t xml:space="preserve">Verify that the </w:t>
+              <w:t xml:space="preserve">Verify </w:t>
+            </w:r>
+            <w:r>
+              <w:rPr>
+                <w:lang w:val="en-US"/>
+              </w:rPr>
+              <w:lastRenderedPageBreak/>
+              <w:t xml:space="preserve">that the </w:t>
             </w:r>
             <w:proofErr w:type="spellStart"/>
             <w:r>
@@ -4072,14 +4027,7 @@
               <w:rPr>
                 <w:lang w:val="en-US"/>
               </w:rPr>
-              <w:t xml:space="preserve"> was </w:t>
-            </w:r>
-            <w:r>
-              <w:rPr>
-                <w:lang w:val="en-US"/>
-              </w:rPr>
-              <w:lastRenderedPageBreak/>
-              <w:t xml:space="preserve">received when the </w:t>
+              <w:t xml:space="preserve"> was received when the </w:t>
             </w:r>
             <w:proofErr w:type="spellStart"/>
             <w:r>
@@ -4135,6 +4083,70 @@
           <w:lang w:val="en-US"/>
         </w:rPr>
         <w:tab/>
+      </w:r>
+    </w:p>
+    <w:p>
+      <w:pPr>
+        <w:rPr>
+          <w:lang w:val="en-US"/>
+        </w:rPr>
+      </w:pPr>
+      <w:r>
+        <w:rPr>
+          <w:lang w:val="en-US"/>
+        </w:rPr>
+        <w:br w:type="page"/>
+      </w:r>
+    </w:p>
+    <w:p>
+      <w:pPr>
+        <w:jc w:val="center"/>
+        <w:rPr>
+          <w:lang w:val="en-US"/>
+        </w:rPr>
+      </w:pPr>
+      <w:r>
+        <w:object w:dxaOrig="10695" w:dyaOrig="18075">
+          <v:shape id="_x0000_i1027" type="#_x0000_t75" style="width:400.5pt;height:677.25pt" o:ole="">
+            <v:imagedata r:id="rId17" o:title=""/>
+          </v:shape>
+          <o:OLEObject Type="Embed" ProgID="Visio.Drawing.15" ShapeID="_x0000_i1027" DrawAspect="Content" ObjectID="_1597175262" r:id="rId18"/>
+        </w:object>
+      </w:r>
+    </w:p>
+    <w:p>
+      <w:r>
+        <w:object w:dxaOrig="11925" w:dyaOrig="18765">
+          <v:shape id="_x0000_i1028" type="#_x0000_t75" style="width:429.75pt;height:676.5pt" o:ole="">
+            <v:imagedata r:id="rId19" o:title=""/>
+          </v:shape>
+          <o:OLEObject Type="Embed" ProgID="Visio.Drawing.15" ShapeID="_x0000_i1028" DrawAspect="Content" ObjectID="_1597175263" r:id="rId20"/>
+        </w:object>
+      </w:r>
+    </w:p>
+    <w:p>
+      <w:r>
+        <w:object w:dxaOrig="13335" w:dyaOrig="19051">
+          <v:shape id="_x0000_i1029" type="#_x0000_t75" style="width:467.25pt;height:667.5pt" o:ole="">
+            <v:imagedata r:id="rId21" o:title=""/>
+          </v:shape>
+          <o:OLEObject Type="Embed" ProgID="Visio.Drawing.15" ShapeID="_x0000_i1029" DrawAspect="Content" ObjectID="_1597175264" r:id="rId22"/>
+        </w:object>
+      </w:r>
+    </w:p>
+    <w:p>
+      <w:pPr>
+        <w:rPr>
+          <w:lang w:val="en-US"/>
+        </w:rPr>
+      </w:pPr>
+      <w:r>
+        <w:object w:dxaOrig="13095" w:dyaOrig="17055">
+          <v:shape id="_x0000_i1030" type="#_x0000_t75" style="width:467.25pt;height:609pt" o:ole="">
+            <v:imagedata r:id="rId23" o:title=""/>
+          </v:shape>
+          <o:OLEObject Type="Embed" ProgID="Visio.Drawing.15" ShapeID="_x0000_i1030" DrawAspect="Content" ObjectID="_1597175265" r:id="rId24"/>
+        </w:object>
       </w:r>
     </w:p>
     <w:sectPr>

</xml_diff>